<commit_message>
updated to lectrue 7
</commit_message>
<xml_diff>
--- a/docs/lectures/lecture_02/02_01_lecture_powerpoint.docx
+++ b/docs/lectures/lecture_02/02_01_lecture_powerpoint.docx
@@ -1285,7 +1285,7 @@
               <w:rPr>
                 <w:rStyle w:val="VerbatimChar"/>
               </w:rPr>
-              <w:t xml:space="preserve">$ date    &lt;chr&gt; "3/20/25", "3/20/25", "3/20/25", "3/20/25", "3/20/25", "3/20/2…</w:t>
+              <w:t xml:space="preserve">$ date      &lt;chr&gt; "3/20/25", "3/20/25", "3/20/25", "3/20/25", "3/20/25", "3/20…</w:t>
             </w:r>
             <w:r>
               <w:br/>
@@ -1294,7 +1294,7 @@
               <w:rPr>
                 <w:rStyle w:val="VerbatimChar"/>
               </w:rPr>
-              <w:t xml:space="preserve">$ group   &lt;chr&gt; "cephalopods", "cephalopods", "cephalopods", "cephalopods", "c…</w:t>
+              <w:t xml:space="preserve">$ group     &lt;chr&gt; "cephalopods", "cephalopods", "cephalopods", "cephalopods", …</w:t>
             </w:r>
             <w:r>
               <w:br/>
@@ -1303,7 +1303,7 @@
               <w:rPr>
                 <w:rStyle w:val="VerbatimChar"/>
               </w:rPr>
-              <w:t xml:space="preserve">$ n_s     &lt;chr&gt; "n", "n", "n", "n", "n", "n", "s", "s", "s", "s", "s", "s", "n…</w:t>
+              <w:t xml:space="preserve">$ n_s       &lt;chr&gt; "n", "n", "n", "n", "n", "n", "s", "s", "s", "s", "s", "s", …</w:t>
             </w:r>
             <w:r>
               <w:br/>
@@ -1312,7 +1312,7 @@
               <w:rPr>
                 <w:rStyle w:val="VerbatimChar"/>
               </w:rPr>
-              <w:t xml:space="preserve">$ wind    &lt;chr&gt; "lee", "lee", "lee", "lee", "lee", "lee", "wind", "wind", "win…</w:t>
+              <w:t xml:space="preserve">$ wind      &lt;chr&gt; "lee", "lee", "lee", "lee", "lee", "lee", "wind", "wind", "w…</w:t>
             </w:r>
             <w:r>
               <w:br/>
@@ -1321,7 +1321,7 @@
               <w:rPr>
                 <w:rStyle w:val="VerbatimChar"/>
               </w:rPr>
-              <w:t xml:space="preserve">$ tree_no &lt;dbl&gt; 1, 1, 1, 1, 1, 1, 1, 1, 1, 1, 1, 1, 2, 2, 2, 2, 2, 2, 2, 2, 2,…</w:t>
+              <w:t xml:space="preserve">$ tree_no   &lt;dbl&gt; 1, 1, 1, 1, 1, 1, 1, 1, 1, 1, 1, 1, 2, 2, 2, 2, 2, 2, 2, 2, …</w:t>
             </w:r>
             <w:r>
               <w:br/>
@@ -1330,7 +1330,7 @@
               <w:rPr>
                 <w:rStyle w:val="VerbatimChar"/>
               </w:rPr>
-              <w:t xml:space="preserve">$ len_mm  &lt;dbl&gt; 20, 21, 23, 25, 21, 16, 15, 16, 14, 17, 13, 15, 19, 18, 20, 23…</w:t>
+              <w:t xml:space="preserve">$ length_mm &lt;dbl&gt; 20, 21, 23, 25, 21, 16, 15, 16, 14, 17, 13, 15, 19, 18, 20, …</w:t>
             </w:r>
           </w:p>
         </w:tc>
@@ -2595,7 +2595,7 @@
               <w:jc w:val="right"/>
             </w:pPr>
             <w:r>
-              <w:t xml:space="preserve">mean_len_mm</w:t>
+              <w:t xml:space="preserve">mean_length_mm</w:t>
             </w:r>
           </w:p>
         </w:tc>
@@ -2607,7 +2607,7 @@
               <w:jc w:val="right"/>
             </w:pPr>
             <w:r>
-              <w:t xml:space="preserve">sd_len_mm</w:t>
+              <w:t xml:space="preserve">sd_length_mm</w:t>
             </w:r>
           </w:p>
         </w:tc>
@@ -2619,7 +2619,7 @@
               <w:jc w:val="right"/>
             </w:pPr>
             <w:r>
-              <w:t xml:space="preserve">min_len_mms</w:t>
+              <w:t xml:space="preserve">min_length_mms</w:t>
             </w:r>
           </w:p>
         </w:tc>
@@ -2631,7 +2631,7 @@
               <w:jc w:val="right"/>
             </w:pPr>
             <w:r>
-              <w:t xml:space="preserve">max_len_mm</w:t>
+              <w:t xml:space="preserve">max_length_mm</w:t>
             </w:r>
           </w:p>
         </w:tc>
@@ -4093,7 +4093,7 @@
         <w:rPr>
           <w:rStyle w:val="NormalTok"/>
         </w:rPr>
-        <w:t xml:space="preserve"> len_mm)) </w:t>
+        <w:t xml:space="preserve"> length_mm)) </w:t>
       </w:r>
       <w:r>
         <w:rPr>
@@ -4756,7 +4756,7 @@
         <w:rPr>
           <w:rStyle w:val="NormalTok"/>
         </w:rPr>
-        <w:t xml:space="preserve"> len_mm)) </w:t>
+        <w:t xml:space="preserve"> length_mm)) </w:t>
       </w:r>
       <w:r>
         <w:rPr>
@@ -7185,7 +7185,7 @@
               <w:rPr>
                 <w:rStyle w:val="NormalTok"/>
               </w:rPr>
-              <w:t xml:space="preserve"> len_mm, </w:t>
+              <w:t xml:space="preserve"> length_mm, </w:t>
             </w:r>
             <w:r>
               <w:rPr>

</xml_diff>